<commit_message>
see readme 12/12/23 Part 4
</commit_message>
<xml_diff>
--- a/project docs/Data structures phase 1.docx
+++ b/project docs/Data structures phase 1.docx
@@ -129,103 +129,135 @@
           <w:szCs w:val="24"/>
           <w:rtl w:val="0"/>
         </w:rPr>
-        <w:t xml:space="preserve">The overall input will be the choosing of the options of adding or removing a contact, editing a contact within the list, printing any one contact or list of contacts within an a range of letters.</w:t>
-      </w:r>
-    </w:p>
-    <w:p>
-      <w:pPr>
-        <w:rPr>
-          <w:rFonts w:ascii="Times New Roman" w:cs="Times New Roman" w:eastAsia="Times New Roman" w:hAnsi="Times New Roman"/>
-          <w:sz w:val="24"/>
-          <w:szCs w:val="24"/>
-        </w:rPr>
-      </w:pPr>
-      <w:r>
-        <w:rPr>
-          <w:rtl w:val="0"/>
-        </w:rPr>
-      </w:r>
-    </w:p>
-    <w:p>
-      <w:pPr>
-        <w:rPr>
-          <w:rFonts w:ascii="Times New Roman" w:cs="Times New Roman" w:eastAsia="Times New Roman" w:hAnsi="Times New Roman"/>
-          <w:sz w:val="24"/>
-          <w:szCs w:val="24"/>
-        </w:rPr>
-      </w:pPr>
-      <w:r>
-        <w:rPr>
-          <w:rFonts w:ascii="Times New Roman" w:cs="Times New Roman" w:eastAsia="Times New Roman" w:hAnsi="Times New Roman"/>
-          <w:sz w:val="24"/>
-          <w:szCs w:val="24"/>
-          <w:rtl w:val="0"/>
-        </w:rPr>
-        <w:t xml:space="preserve">When the input given to add/remove/edit a contact is chosen, it was display a question which contact would you like to add/remove/edit? And let the user choose by name. Once the contact has been chosen, it will remove the contact, if it was requested to be remove, or then show a reply of inputs needed to add a new contact or edit the contact. It will then update the contact (and list if need be).</w:t>
-      </w:r>
-    </w:p>
-    <w:p>
-      <w:pPr>
-        <w:rPr>
-          <w:rFonts w:ascii="Times New Roman" w:cs="Times New Roman" w:eastAsia="Times New Roman" w:hAnsi="Times New Roman"/>
-          <w:sz w:val="24"/>
-          <w:szCs w:val="24"/>
-        </w:rPr>
-      </w:pPr>
-      <w:r>
-        <w:rPr>
-          <w:rtl w:val="0"/>
-        </w:rPr>
-      </w:r>
-    </w:p>
-    <w:p>
-      <w:pPr>
-        <w:rPr>
-          <w:rFonts w:ascii="Times New Roman" w:cs="Times New Roman" w:eastAsia="Times New Roman" w:hAnsi="Times New Roman"/>
-          <w:sz w:val="24"/>
-          <w:szCs w:val="24"/>
-        </w:rPr>
-      </w:pPr>
-      <w:r>
-        <w:rPr>
-          <w:rFonts w:ascii="Times New Roman" w:cs="Times New Roman" w:eastAsia="Times New Roman" w:hAnsi="Times New Roman"/>
-          <w:sz w:val="24"/>
-          <w:szCs w:val="24"/>
-          <w:rtl w:val="0"/>
-        </w:rPr>
-        <w:t xml:space="preserve">When they choose to print out a single contact, the program will ask which contact by name and it will print out the information of the contact.</w:t>
-      </w:r>
-    </w:p>
-    <w:p>
-      <w:pPr>
-        <w:rPr>
-          <w:rFonts w:ascii="Times New Roman" w:cs="Times New Roman" w:eastAsia="Times New Roman" w:hAnsi="Times New Roman"/>
-          <w:sz w:val="24"/>
-          <w:szCs w:val="24"/>
-        </w:rPr>
-      </w:pPr>
-      <w:r>
-        <w:rPr>
-          <w:rtl w:val="0"/>
-        </w:rPr>
-      </w:r>
-    </w:p>
-    <w:p>
-      <w:pPr>
-        <w:rPr>
-          <w:rFonts w:ascii="Times New Roman" w:cs="Times New Roman" w:eastAsia="Times New Roman" w:hAnsi="Times New Roman"/>
-          <w:sz w:val="24"/>
-          <w:szCs w:val="24"/>
-        </w:rPr>
-      </w:pPr>
-      <w:r>
-        <w:rPr>
-          <w:rFonts w:ascii="Times New Roman" w:cs="Times New Roman" w:eastAsia="Times New Roman" w:hAnsi="Times New Roman"/>
-          <w:sz w:val="24"/>
-          <w:szCs w:val="24"/>
-          <w:rtl w:val="0"/>
-        </w:rPr>
-        <w:t xml:space="preserve">If the user wants to print out the contacts within a certain range, it will ask what range of letter(s) they want and once given (after checking the range), it will print it out</w:t>
+        <w:t xml:space="preserve">The overall input will be the choosing of the options of adding or removing a contact, editing a contact within the list, printing any one contact or list of contacts within an a range of letters, printing the entire contact list, clearing the entire list, or exiting out of the program completely..</w:t>
+      </w:r>
+    </w:p>
+    <w:p>
+      <w:pPr>
+        <w:rPr>
+          <w:rFonts w:ascii="Times New Roman" w:cs="Times New Roman" w:eastAsia="Times New Roman" w:hAnsi="Times New Roman"/>
+          <w:sz w:val="24"/>
+          <w:szCs w:val="24"/>
+        </w:rPr>
+      </w:pPr>
+      <w:r>
+        <w:rPr>
+          <w:rtl w:val="0"/>
+        </w:rPr>
+      </w:r>
+    </w:p>
+    <w:p>
+      <w:pPr>
+        <w:rPr>
+          <w:rFonts w:ascii="Times New Roman" w:cs="Times New Roman" w:eastAsia="Times New Roman" w:hAnsi="Times New Roman"/>
+          <w:sz w:val="24"/>
+          <w:szCs w:val="24"/>
+        </w:rPr>
+      </w:pPr>
+      <w:r>
+        <w:rPr>
+          <w:rFonts w:ascii="Times New Roman" w:cs="Times New Roman" w:eastAsia="Times New Roman" w:hAnsi="Times New Roman"/>
+          <w:sz w:val="24"/>
+          <w:szCs w:val="24"/>
+          <w:rtl w:val="0"/>
+        </w:rPr>
+        <w:t xml:space="preserve">When the input given to add/remove/edit a contact is chosen, it was display a question which contact would you like to add/remove/edit, and let the user choose by name. If there are no contacts to add or remove, it will say there are no contacts to edit/remove. Once the contact has been chosen, it will remove the contact if it was requested to be remove, or then show a reply of inputs needed to add a new contact or edit the contact. It will then add/update the contact (and list if need be).</w:t>
+      </w:r>
+    </w:p>
+    <w:p>
+      <w:pPr>
+        <w:rPr>
+          <w:rFonts w:ascii="Times New Roman" w:cs="Times New Roman" w:eastAsia="Times New Roman" w:hAnsi="Times New Roman"/>
+          <w:sz w:val="24"/>
+          <w:szCs w:val="24"/>
+        </w:rPr>
+      </w:pPr>
+      <w:r>
+        <w:rPr>
+          <w:rtl w:val="0"/>
+        </w:rPr>
+      </w:r>
+    </w:p>
+    <w:p>
+      <w:pPr>
+        <w:rPr>
+          <w:rFonts w:ascii="Times New Roman" w:cs="Times New Roman" w:eastAsia="Times New Roman" w:hAnsi="Times New Roman"/>
+          <w:sz w:val="24"/>
+          <w:szCs w:val="24"/>
+        </w:rPr>
+      </w:pPr>
+      <w:r>
+        <w:rPr>
+          <w:rFonts w:ascii="Times New Roman" w:cs="Times New Roman" w:eastAsia="Times New Roman" w:hAnsi="Times New Roman"/>
+          <w:sz w:val="24"/>
+          <w:szCs w:val="24"/>
+          <w:rtl w:val="0"/>
+        </w:rPr>
+        <w:t xml:space="preserve">When they choose to print out a single contact, the program will ask which contact by name and it will print out the information of the contact. If there are no contacts to begin with within the list, it will say there are no contacts in list. If there is no contact with the given name, it was say there no contacts with the given name.</w:t>
+      </w:r>
+    </w:p>
+    <w:p>
+      <w:pPr>
+        <w:rPr>
+          <w:rFonts w:ascii="Times New Roman" w:cs="Times New Roman" w:eastAsia="Times New Roman" w:hAnsi="Times New Roman"/>
+          <w:sz w:val="24"/>
+          <w:szCs w:val="24"/>
+        </w:rPr>
+      </w:pPr>
+      <w:r>
+        <w:rPr>
+          <w:rtl w:val="0"/>
+        </w:rPr>
+      </w:r>
+    </w:p>
+    <w:p>
+      <w:pPr>
+        <w:rPr>
+          <w:rFonts w:ascii="Times New Roman" w:cs="Times New Roman" w:eastAsia="Times New Roman" w:hAnsi="Times New Roman"/>
+          <w:sz w:val="24"/>
+          <w:szCs w:val="24"/>
+        </w:rPr>
+      </w:pPr>
+      <w:r>
+        <w:rPr>
+          <w:rFonts w:ascii="Times New Roman" w:cs="Times New Roman" w:eastAsia="Times New Roman" w:hAnsi="Times New Roman"/>
+          <w:sz w:val="24"/>
+          <w:szCs w:val="24"/>
+          <w:rtl w:val="0"/>
+        </w:rPr>
+        <w:t xml:space="preserve">If the user wants to print out the contacts within a certain range, it will ask what range of letter(s) they want and once given (after checking the range), it will print them out. If there are no contacts in the list or in the range, it will say no contacts in list or no contacts in the given range.</w:t>
+      </w:r>
+    </w:p>
+    <w:p>
+      <w:pPr>
+        <w:rPr>
+          <w:rFonts w:ascii="Times New Roman" w:cs="Times New Roman" w:eastAsia="Times New Roman" w:hAnsi="Times New Roman"/>
+          <w:sz w:val="24"/>
+          <w:szCs w:val="24"/>
+        </w:rPr>
+      </w:pPr>
+      <w:r>
+        <w:rPr>
+          <w:rtl w:val="0"/>
+        </w:rPr>
+      </w:r>
+    </w:p>
+    <w:p>
+      <w:pPr>
+        <w:rPr>
+          <w:rFonts w:ascii="Times New Roman" w:cs="Times New Roman" w:eastAsia="Times New Roman" w:hAnsi="Times New Roman"/>
+          <w:sz w:val="24"/>
+          <w:szCs w:val="24"/>
+        </w:rPr>
+      </w:pPr>
+      <w:r>
+        <w:rPr>
+          <w:rFonts w:ascii="Times New Roman" w:cs="Times New Roman" w:eastAsia="Times New Roman" w:hAnsi="Times New Roman"/>
+          <w:sz w:val="24"/>
+          <w:szCs w:val="24"/>
+          <w:rtl w:val="0"/>
+        </w:rPr>
+        <w:t xml:space="preserve">If the user asks to print out the entire list, it will print it completely. If there are no contacts in the list, it will say there are no contacts in the list.</w:t>
       </w:r>
     </w:p>
     <w:p>
@@ -280,7 +312,7 @@
           <w:szCs w:val="24"/>
           <w:rtl w:val="0"/>
         </w:rPr>
-        <w:t xml:space="preserve">I will use an Arraylist/list to store the information. I will create a class to have each contact individually (like name, phone number, address, etc) and then it will be put into the list.</w:t>
+        <w:t xml:space="preserve">I will use an Arraylist to store the information. I will create a class to have each contact individually (like name, phone number, address, etc) and then it will be put into the list.</w:t>
       </w:r>
     </w:p>
     <w:p>
@@ -367,7 +399,7 @@
           <w:szCs w:val="24"/>
           <w:rtl w:val="0"/>
         </w:rPr>
-        <w:t xml:space="preserve">I will be using java to create this project since it is my strongest language. I will be using Intellij as my IDE since I am most comfortable with it  and I will use an outline to help guide me in making the project so make sure I am making the right methods for the project</w:t>
+        <w:t xml:space="preserve">I will be using java to create this project since it is my strongest language. I will be using Intellij as my IDE since I am most comfortable with it and I will use an outline to help guide me in making the project so make sure I am making the right methods for the project</w:t>
       </w:r>
     </w:p>
     <w:sectPr>

</xml_diff>